<commit_message>
Update Relacioni model baze podataka.docx
</commit_message>
<xml_diff>
--- a/Faza 2/Izmene prethodne faze/Relacioni model baze podataka.docx
+++ b/Faza 2/Izmene prethodne faze/Relacioni model baze podataka.docx
@@ -1164,108 +1164,6 @@
           <w:szCs w:val="24"/>
           <w:lang w:val="en-US"/>
         </w:rPr>
-        <w:t>OBJEKAT</w:t>
-      </w:r>
-    </w:p>
-    <w:tbl>
-      <w:tblPr>
-        <w:tblStyle w:val="TableGrid"/>
-        <w:tblW w:w="0" w:type="auto"/>
-        <w:tblLook w:val="04A0" w:firstRow="1" w:lastRow="0" w:firstColumn="1" w:lastColumn="0" w:noHBand="0" w:noVBand="1"/>
-      </w:tblPr>
-      <w:tblGrid>
-        <w:gridCol w:w="1555"/>
-        <w:gridCol w:w="1984"/>
-      </w:tblGrid>
-      <w:tr>
-        <w:tc>
-          <w:tcPr>
-            <w:tcW w:w="1555" w:type="dxa"/>
-          </w:tcPr>
-          <w:p>
-            <w:pPr>
-              <w:ind w:right="-897"/>
-              <w:rPr>
-                <w:rFonts w:ascii="Times New Roman" w:hAnsi="Times New Roman" w:cs="Times New Roman"/>
-                <w:i/>
-                <w:iCs/>
-                <w:sz w:val="24"/>
-                <w:szCs w:val="24"/>
-                <w:u w:val="single"/>
-                <w:lang w:val="en-US"/>
-              </w:rPr>
-            </w:pPr>
-            <w:r>
-              <w:rPr>
-                <w:rFonts w:ascii="Times New Roman" w:hAnsi="Times New Roman" w:cs="Times New Roman"/>
-                <w:i/>
-                <w:iCs/>
-                <w:sz w:val="24"/>
-                <w:szCs w:val="24"/>
-                <w:u w:val="single"/>
-                <w:lang w:val="en-US"/>
-              </w:rPr>
-              <w:t>IdParka</w:t>
-            </w:r>
-          </w:p>
-        </w:tc>
-        <w:tc>
-          <w:tcPr>
-            <w:tcW w:w="1984" w:type="dxa"/>
-          </w:tcPr>
-          <w:p>
-            <w:pPr>
-              <w:ind w:right="-897"/>
-              <w:rPr>
-                <w:rFonts w:ascii="Times New Roman" w:hAnsi="Times New Roman" w:cs="Times New Roman"/>
-                <w:sz w:val="24"/>
-                <w:szCs w:val="24"/>
-                <w:u w:val="single"/>
-                <w:lang w:val="en-US"/>
-              </w:rPr>
-            </w:pPr>
-            <w:r>
-              <w:rPr>
-                <w:rFonts w:ascii="Times New Roman" w:hAnsi="Times New Roman" w:cs="Times New Roman"/>
-                <w:sz w:val="24"/>
-                <w:szCs w:val="24"/>
-                <w:u w:val="single"/>
-                <w:lang w:val="en-US"/>
-              </w:rPr>
-              <w:t>RedniBr</w:t>
-            </w:r>
-          </w:p>
-        </w:tc>
-      </w:tr>
-    </w:tbl>
-    <w:p>
-      <w:pPr>
-        <w:ind w:right="-897"/>
-        <w:rPr>
-          <w:rFonts w:ascii="Times New Roman" w:hAnsi="Times New Roman" w:cs="Times New Roman"/>
-          <w:sz w:val="24"/>
-          <w:szCs w:val="24"/>
-          <w:lang w:val="en-US"/>
-        </w:rPr>
-      </w:pPr>
-    </w:p>
-    <w:p>
-      <w:pPr>
-        <w:ind w:right="-897"/>
-        <w:rPr>
-          <w:rFonts w:ascii="Times New Roman" w:hAnsi="Times New Roman" w:cs="Times New Roman"/>
-          <w:sz w:val="24"/>
-          <w:szCs w:val="24"/>
-          <w:lang w:val="en-US"/>
-        </w:rPr>
-      </w:pPr>
-      <w:r>
-        <w:rPr>
-          <w:rFonts w:ascii="Times New Roman" w:hAnsi="Times New Roman" w:cs="Times New Roman"/>
-          <w:sz w:val="24"/>
-          <w:szCs w:val="24"/>
-          <w:lang w:val="en-US"/>
-        </w:rPr>
         <w:t>DRVORED</w:t>
       </w:r>
     </w:p>
@@ -1555,6 +1453,97 @@
           <w:lang w:val="en-US"/>
         </w:rPr>
       </w:pPr>
+      <w:r>
+        <w:rPr>
+          <w:rFonts w:ascii="Times New Roman" w:hAnsi="Times New Roman" w:cs="Times New Roman"/>
+          <w:sz w:val="24"/>
+          <w:szCs w:val="24"/>
+          <w:lang w:val="en-US"/>
+        </w:rPr>
+        <w:t>OBJEKAT</w:t>
+      </w:r>
+    </w:p>
+    <w:tbl>
+      <w:tblPr>
+        <w:tblStyle w:val="TableGrid"/>
+        <w:tblW w:w="0" w:type="auto"/>
+        <w:tblLook w:val="04A0" w:firstRow="1" w:lastRow="0" w:firstColumn="1" w:lastColumn="0" w:noHBand="0" w:noVBand="1"/>
+      </w:tblPr>
+      <w:tblGrid>
+        <w:gridCol w:w="1555"/>
+        <w:gridCol w:w="1984"/>
+      </w:tblGrid>
+      <w:tr>
+        <w:tc>
+          <w:tcPr>
+            <w:tcW w:w="1555" w:type="dxa"/>
+          </w:tcPr>
+          <w:p>
+            <w:pPr>
+              <w:ind w:right="-897"/>
+              <w:rPr>
+                <w:rFonts w:ascii="Times New Roman" w:hAnsi="Times New Roman" w:cs="Times New Roman"/>
+                <w:i/>
+                <w:iCs/>
+                <w:sz w:val="24"/>
+                <w:szCs w:val="24"/>
+                <w:u w:val="single"/>
+                <w:lang w:val="en-US"/>
+              </w:rPr>
+            </w:pPr>
+            <w:r>
+              <w:rPr>
+                <w:rFonts w:ascii="Times New Roman" w:hAnsi="Times New Roman" w:cs="Times New Roman"/>
+                <w:i/>
+                <w:iCs/>
+                <w:sz w:val="24"/>
+                <w:szCs w:val="24"/>
+                <w:u w:val="single"/>
+                <w:lang w:val="en-US"/>
+              </w:rPr>
+              <w:t>IdParka</w:t>
+            </w:r>
+          </w:p>
+        </w:tc>
+        <w:tc>
+          <w:tcPr>
+            <w:tcW w:w="1984" w:type="dxa"/>
+          </w:tcPr>
+          <w:p>
+            <w:pPr>
+              <w:ind w:right="-897"/>
+              <w:rPr>
+                <w:rFonts w:ascii="Times New Roman" w:hAnsi="Times New Roman" w:cs="Times New Roman"/>
+                <w:sz w:val="24"/>
+                <w:szCs w:val="24"/>
+                <w:u w:val="single"/>
+                <w:lang w:val="en-US"/>
+              </w:rPr>
+            </w:pPr>
+            <w:r>
+              <w:rPr>
+                <w:rFonts w:ascii="Times New Roman" w:hAnsi="Times New Roman" w:cs="Times New Roman"/>
+                <w:sz w:val="24"/>
+                <w:szCs w:val="24"/>
+                <w:u w:val="single"/>
+                <w:lang w:val="en-US"/>
+              </w:rPr>
+              <w:t>RedniBr</w:t>
+            </w:r>
+          </w:p>
+        </w:tc>
+      </w:tr>
+    </w:tbl>
+    <w:p>
+      <w:pPr>
+        <w:ind w:right="-897"/>
+        <w:rPr>
+          <w:rFonts w:ascii="Times New Roman" w:hAnsi="Times New Roman" w:cs="Times New Roman"/>
+          <w:sz w:val="24"/>
+          <w:szCs w:val="24"/>
+          <w:lang w:val="en-US"/>
+        </w:rPr>
+      </w:pPr>
     </w:p>
     <w:p>
       <w:pPr>
@@ -1573,6 +1562,7 @@
           <w:szCs w:val="24"/>
           <w:lang w:val="en-US"/>
         </w:rPr>
+        <w:lastRenderedPageBreak/>
         <w:t>KLUPA</w:t>
       </w:r>
     </w:p>
@@ -1585,6 +1575,7 @@
       <w:tblGrid>
         <w:gridCol w:w="2122"/>
         <w:gridCol w:w="2268"/>
+        <w:gridCol w:w="2268"/>
       </w:tblGrid>
       <w:tr>
         <w:tc>
@@ -1640,6 +1631,31 @@
                 <w:lang w:val="en-US"/>
               </w:rPr>
               <w:t>IdParka</w:t>
+            </w:r>
+          </w:p>
+        </w:tc>
+        <w:tc>
+          <w:tcPr>
+            <w:tcW w:w="2268" w:type="dxa"/>
+          </w:tcPr>
+          <w:p>
+            <w:pPr>
+              <w:ind w:right="-897"/>
+              <w:rPr>
+                <w:rFonts w:ascii="Times New Roman" w:hAnsi="Times New Roman" w:cs="Times New Roman"/>
+                <w:sz w:val="24"/>
+                <w:szCs w:val="24"/>
+                <w:lang w:val="en-US"/>
+              </w:rPr>
+            </w:pPr>
+            <w:r>
+              <w:rPr>
+                <w:rFonts w:ascii="Times New Roman" w:hAnsi="Times New Roman" w:cs="Times New Roman"/>
+                <w:sz w:val="24"/>
+                <w:szCs w:val="24"/>
+                <w:lang w:val="en-US"/>
+              </w:rPr>
+              <w:t>Materijal</w:t>
             </w:r>
           </w:p>
         </w:tc>
@@ -1931,318 +1947,6 @@
           <w:szCs w:val="24"/>
           <w:lang w:val="en-US"/>
         </w:rPr>
-        <w:t>SKULPTURA</w:t>
-      </w:r>
-    </w:p>
-    <w:tbl>
-      <w:tblPr>
-        <w:tblStyle w:val="TableGrid"/>
-        <w:tblW w:w="0" w:type="auto"/>
-        <w:tblLook w:val="04A0" w:firstRow="1" w:lastRow="0" w:firstColumn="1" w:lastColumn="0" w:noHBand="0" w:noVBand="1"/>
-      </w:tblPr>
-      <w:tblGrid>
-        <w:gridCol w:w="1980"/>
-        <w:gridCol w:w="2268"/>
-        <w:gridCol w:w="1701"/>
-        <w:gridCol w:w="1701"/>
-      </w:tblGrid>
-      <w:tr>
-        <w:tc>
-          <w:tcPr>
-            <w:tcW w:w="1980" w:type="dxa"/>
-          </w:tcPr>
-          <w:p>
-            <w:pPr>
-              <w:ind w:right="-897"/>
-              <w:rPr>
-                <w:rFonts w:ascii="Times New Roman" w:hAnsi="Times New Roman" w:cs="Times New Roman"/>
-                <w:sz w:val="24"/>
-                <w:szCs w:val="24"/>
-                <w:u w:val="thick"/>
-                <w:lang w:val="en-US"/>
-              </w:rPr>
-            </w:pPr>
-            <w:r>
-              <w:rPr>
-                <w:rFonts w:ascii="Times New Roman" w:hAnsi="Times New Roman" w:cs="Times New Roman"/>
-                <w:sz w:val="24"/>
-                <w:szCs w:val="24"/>
-                <w:u w:val="thick"/>
-                <w:lang w:val="en-US"/>
-              </w:rPr>
-              <w:t>RedniBr</w:t>
-            </w:r>
-          </w:p>
-        </w:tc>
-        <w:tc>
-          <w:tcPr>
-            <w:tcW w:w="2268" w:type="dxa"/>
-          </w:tcPr>
-          <w:p>
-            <w:pPr>
-              <w:ind w:right="-897"/>
-              <w:rPr>
-                <w:rFonts w:ascii="Times New Roman" w:hAnsi="Times New Roman" w:cs="Times New Roman"/>
-                <w:sz w:val="24"/>
-                <w:szCs w:val="24"/>
-                <w:lang w:val="en-US"/>
-              </w:rPr>
-            </w:pPr>
-            <w:r>
-              <w:rPr>
-                <w:rFonts w:ascii="Times New Roman" w:hAnsi="Times New Roman" w:cs="Times New Roman"/>
-                <w:sz w:val="24"/>
-                <w:szCs w:val="24"/>
-                <w:lang w:val="en-US"/>
-              </w:rPr>
-              <w:t>Autor</w:t>
-            </w:r>
-          </w:p>
-        </w:tc>
-        <w:tc>
-          <w:tcPr>
-            <w:tcW w:w="1701" w:type="dxa"/>
-          </w:tcPr>
-          <w:p>
-            <w:pPr>
-              <w:ind w:right="-897"/>
-              <w:rPr>
-                <w:rFonts w:ascii="Times New Roman" w:hAnsi="Times New Roman" w:cs="Times New Roman"/>
-                <w:i/>
-                <w:iCs/>
-                <w:sz w:val="24"/>
-                <w:szCs w:val="24"/>
-                <w:lang w:val="en-US"/>
-              </w:rPr>
-            </w:pPr>
-            <w:r>
-              <w:rPr>
-                <w:rFonts w:ascii="Times New Roman" w:hAnsi="Times New Roman" w:cs="Times New Roman"/>
-                <w:i/>
-                <w:iCs/>
-                <w:sz w:val="24"/>
-                <w:szCs w:val="24"/>
-                <w:lang w:val="en-US"/>
-              </w:rPr>
-              <w:t>IdZO</w:t>
-            </w:r>
-          </w:p>
-        </w:tc>
-        <w:tc>
-          <w:tcPr>
-            <w:tcW w:w="1701" w:type="dxa"/>
-          </w:tcPr>
-          <w:p>
-            <w:pPr>
-              <w:ind w:right="-897"/>
-              <w:rPr>
-                <w:rFonts w:ascii="Times New Roman" w:hAnsi="Times New Roman" w:cs="Times New Roman"/>
-                <w:i/>
-                <w:iCs/>
-                <w:sz w:val="24"/>
-                <w:szCs w:val="24"/>
-                <w:lang w:val="en-US"/>
-              </w:rPr>
-            </w:pPr>
-            <w:r>
-              <w:rPr>
-                <w:rFonts w:ascii="Times New Roman" w:hAnsi="Times New Roman" w:cs="Times New Roman"/>
-                <w:i/>
-                <w:iCs/>
-                <w:sz w:val="24"/>
-                <w:szCs w:val="24"/>
-                <w:lang w:val="en-US"/>
-              </w:rPr>
-              <w:t>IdParka</w:t>
-            </w:r>
-          </w:p>
-        </w:tc>
-      </w:tr>
-    </w:tbl>
-    <w:p>
-      <w:pPr>
-        <w:ind w:right="-897"/>
-        <w:rPr>
-          <w:rFonts w:ascii="Times New Roman" w:hAnsi="Times New Roman" w:cs="Times New Roman"/>
-          <w:sz w:val="24"/>
-          <w:szCs w:val="24"/>
-          <w:lang w:val="en-US"/>
-        </w:rPr>
-      </w:pPr>
-    </w:p>
-    <w:p>
-      <w:pPr>
-        <w:ind w:right="-897"/>
-        <w:rPr>
-          <w:rFonts w:ascii="Times New Roman" w:hAnsi="Times New Roman" w:cs="Times New Roman"/>
-          <w:sz w:val="24"/>
-          <w:szCs w:val="24"/>
-          <w:lang w:val="en-US"/>
-        </w:rPr>
-      </w:pPr>
-      <w:r>
-        <w:rPr>
-          <w:rFonts w:ascii="Times New Roman" w:hAnsi="Times New Roman" w:cs="Times New Roman"/>
-          <w:sz w:val="24"/>
-          <w:szCs w:val="24"/>
-          <w:lang w:val="en-US"/>
-        </w:rPr>
-        <w:t>SPOMENIK</w:t>
-      </w:r>
-    </w:p>
-    <w:tbl>
-      <w:tblPr>
-        <w:tblStyle w:val="TableGrid"/>
-        <w:tblW w:w="0" w:type="auto"/>
-        <w:tblLook w:val="04A0" w:firstRow="1" w:lastRow="0" w:firstColumn="1" w:lastColumn="0" w:noHBand="0" w:noVBand="1"/>
-      </w:tblPr>
-      <w:tblGrid>
-        <w:gridCol w:w="1980"/>
-        <w:gridCol w:w="2268"/>
-        <w:gridCol w:w="1701"/>
-        <w:gridCol w:w="1701"/>
-      </w:tblGrid>
-      <w:tr>
-        <w:tc>
-          <w:tcPr>
-            <w:tcW w:w="1980" w:type="dxa"/>
-          </w:tcPr>
-          <w:p>
-            <w:pPr>
-              <w:ind w:right="-897"/>
-              <w:rPr>
-                <w:rFonts w:ascii="Times New Roman" w:hAnsi="Times New Roman" w:cs="Times New Roman"/>
-                <w:sz w:val="24"/>
-                <w:szCs w:val="24"/>
-                <w:u w:val="thick"/>
-                <w:lang w:val="en-US"/>
-              </w:rPr>
-            </w:pPr>
-            <w:r>
-              <w:rPr>
-                <w:rFonts w:ascii="Times New Roman" w:hAnsi="Times New Roman" w:cs="Times New Roman"/>
-                <w:sz w:val="24"/>
-                <w:szCs w:val="24"/>
-                <w:u w:val="thick"/>
-                <w:lang w:val="en-US"/>
-              </w:rPr>
-              <w:t>RedniBr</w:t>
-            </w:r>
-          </w:p>
-        </w:tc>
-        <w:tc>
-          <w:tcPr>
-            <w:tcW w:w="2268" w:type="dxa"/>
-          </w:tcPr>
-          <w:p>
-            <w:pPr>
-              <w:ind w:right="-897"/>
-              <w:rPr>
-                <w:rFonts w:ascii="Times New Roman" w:hAnsi="Times New Roman" w:cs="Times New Roman"/>
-                <w:sz w:val="24"/>
-                <w:szCs w:val="24"/>
-                <w:lang w:val="en-US"/>
-              </w:rPr>
-            </w:pPr>
-            <w:r>
-              <w:rPr>
-                <w:rFonts w:ascii="Times New Roman" w:hAnsi="Times New Roman" w:cs="Times New Roman"/>
-                <w:sz w:val="24"/>
-                <w:szCs w:val="24"/>
-                <w:lang w:val="en-US"/>
-              </w:rPr>
-              <w:t>NazivS</w:t>
-            </w:r>
-          </w:p>
-        </w:tc>
-        <w:tc>
-          <w:tcPr>
-            <w:tcW w:w="1701" w:type="dxa"/>
-          </w:tcPr>
-          <w:p>
-            <w:pPr>
-              <w:ind w:right="-897"/>
-              <w:rPr>
-                <w:rFonts w:ascii="Times New Roman" w:hAnsi="Times New Roman" w:cs="Times New Roman"/>
-                <w:i/>
-                <w:iCs/>
-                <w:sz w:val="24"/>
-                <w:szCs w:val="24"/>
-                <w:lang w:val="en-US"/>
-              </w:rPr>
-            </w:pPr>
-            <w:r>
-              <w:rPr>
-                <w:rFonts w:ascii="Times New Roman" w:hAnsi="Times New Roman" w:cs="Times New Roman"/>
-                <w:i/>
-                <w:iCs/>
-                <w:sz w:val="24"/>
-                <w:szCs w:val="24"/>
-                <w:lang w:val="en-US"/>
-              </w:rPr>
-              <w:t>IdZO</w:t>
-            </w:r>
-          </w:p>
-        </w:tc>
-        <w:tc>
-          <w:tcPr>
-            <w:tcW w:w="1701" w:type="dxa"/>
-          </w:tcPr>
-          <w:p>
-            <w:pPr>
-              <w:ind w:right="-897"/>
-              <w:rPr>
-                <w:rFonts w:ascii="Times New Roman" w:hAnsi="Times New Roman" w:cs="Times New Roman"/>
-                <w:i/>
-                <w:iCs/>
-                <w:sz w:val="24"/>
-                <w:szCs w:val="24"/>
-                <w:lang w:val="en-US"/>
-              </w:rPr>
-            </w:pPr>
-            <w:r>
-              <w:rPr>
-                <w:rFonts w:ascii="Times New Roman" w:hAnsi="Times New Roman" w:cs="Times New Roman"/>
-                <w:i/>
-                <w:iCs/>
-                <w:sz w:val="24"/>
-                <w:szCs w:val="24"/>
-                <w:lang w:val="en-US"/>
-              </w:rPr>
-              <w:t>IdParka</w:t>
-            </w:r>
-          </w:p>
-        </w:tc>
-      </w:tr>
-    </w:tbl>
-    <w:p>
-      <w:pPr>
-        <w:ind w:right="-897"/>
-        <w:rPr>
-          <w:rFonts w:ascii="Times New Roman" w:hAnsi="Times New Roman" w:cs="Times New Roman"/>
-          <w:sz w:val="24"/>
-          <w:szCs w:val="24"/>
-          <w:lang w:val="en-US"/>
-        </w:rPr>
-      </w:pPr>
-    </w:p>
-    <w:p>
-      <w:pPr>
-        <w:ind w:right="-897"/>
-        <w:rPr>
-          <w:rFonts w:ascii="Times New Roman" w:hAnsi="Times New Roman" w:cs="Times New Roman"/>
-          <w:sz w:val="24"/>
-          <w:szCs w:val="24"/>
-          <w:lang w:val="en-US"/>
-        </w:rPr>
-      </w:pPr>
-      <w:r>
-        <w:rPr>
-          <w:rFonts w:ascii="Times New Roman" w:hAnsi="Times New Roman" w:cs="Times New Roman"/>
-          <w:sz w:val="24"/>
-          <w:szCs w:val="24"/>
-          <w:lang w:val="en-US"/>
-        </w:rPr>
         <w:t>DECIJE_IGRALISTE</w:t>
       </w:r>
     </w:p>
@@ -2431,6 +2135,7 @@
       <w:tblGrid>
         <w:gridCol w:w="1980"/>
         <w:gridCol w:w="2126"/>
+        <w:gridCol w:w="2126"/>
       </w:tblGrid>
       <w:tr>
         <w:tc>
@@ -2485,6 +2190,31 @@
                 <w:lang w:val="en-US"/>
               </w:rPr>
               <w:t>IdParka</w:t>
+            </w:r>
+          </w:p>
+        </w:tc>
+        <w:tc>
+          <w:tcPr>
+            <w:tcW w:w="2126" w:type="dxa"/>
+          </w:tcPr>
+          <w:p>
+            <w:pPr>
+              <w:ind w:right="-897"/>
+              <w:rPr>
+                <w:rFonts w:ascii="Times New Roman" w:hAnsi="Times New Roman" w:cs="Times New Roman"/>
+                <w:sz w:val="24"/>
+                <w:szCs w:val="24"/>
+                <w:lang w:val="en-US"/>
+              </w:rPr>
+            </w:pPr>
+            <w:r>
+              <w:rPr>
+                <w:rFonts w:ascii="Times New Roman" w:hAnsi="Times New Roman" w:cs="Times New Roman"/>
+                <w:sz w:val="24"/>
+                <w:szCs w:val="24"/>
+                <w:lang w:val="en-US"/>
+              </w:rPr>
+              <w:t>BrSijalica</w:t>
             </w:r>
           </w:p>
         </w:tc>
@@ -2530,6 +2260,8 @@
       <w:tblGrid>
         <w:gridCol w:w="1980"/>
         <w:gridCol w:w="2126"/>
+        <w:gridCol w:w="2126"/>
+        <w:gridCol w:w="2126"/>
       </w:tblGrid>
       <w:tr>
         <w:tc>
@@ -2584,6 +2316,56 @@
                 <w:lang w:val="en-US"/>
               </w:rPr>
               <w:t>IdParka</w:t>
+            </w:r>
+          </w:p>
+        </w:tc>
+        <w:tc>
+          <w:tcPr>
+            <w:tcW w:w="2126" w:type="dxa"/>
+          </w:tcPr>
+          <w:p>
+            <w:pPr>
+              <w:ind w:right="-897"/>
+              <w:rPr>
+                <w:rFonts w:ascii="Times New Roman" w:hAnsi="Times New Roman" w:cs="Times New Roman"/>
+                <w:sz w:val="24"/>
+                <w:szCs w:val="24"/>
+                <w:lang w:val="en-US"/>
+              </w:rPr>
+            </w:pPr>
+            <w:r>
+              <w:rPr>
+                <w:rFonts w:ascii="Times New Roman" w:hAnsi="Times New Roman" w:cs="Times New Roman"/>
+                <w:sz w:val="24"/>
+                <w:szCs w:val="24"/>
+                <w:lang w:val="en-US"/>
+              </w:rPr>
+              <w:t>BrPrskalica</w:t>
+            </w:r>
+          </w:p>
+        </w:tc>
+        <w:tc>
+          <w:tcPr>
+            <w:tcW w:w="2126" w:type="dxa"/>
+          </w:tcPr>
+          <w:p>
+            <w:pPr>
+              <w:ind w:right="-897"/>
+              <w:rPr>
+                <w:rFonts w:ascii="Times New Roman" w:hAnsi="Times New Roman" w:cs="Times New Roman"/>
+                <w:sz w:val="24"/>
+                <w:szCs w:val="24"/>
+                <w:lang w:val="en-US"/>
+              </w:rPr>
+            </w:pPr>
+            <w:r>
+              <w:rPr>
+                <w:rFonts w:ascii="Times New Roman" w:hAnsi="Times New Roman" w:cs="Times New Roman"/>
+                <w:sz w:val="24"/>
+                <w:szCs w:val="24"/>
+                <w:lang w:val="en-US"/>
+              </w:rPr>
+              <w:t>PovrsinaF</w:t>
             </w:r>
           </w:p>
         </w:tc>
@@ -2629,6 +2411,9 @@
       <w:tblGrid>
         <w:gridCol w:w="1980"/>
         <w:gridCol w:w="2126"/>
+        <w:gridCol w:w="2126"/>
+        <w:gridCol w:w="2126"/>
+        <w:gridCol w:w="2126"/>
       </w:tblGrid>
       <w:tr>
         <w:trPr>
@@ -2670,23 +2455,96 @@
               <w:ind w:right="-897"/>
               <w:rPr>
                 <w:rFonts w:ascii="Times New Roman" w:hAnsi="Times New Roman" w:cs="Times New Roman"/>
+                <w:sz w:val="24"/>
+                <w:szCs w:val="24"/>
+                <w:lang w:val="en-US"/>
+              </w:rPr>
+            </w:pPr>
+            <w:r>
+              <w:rPr>
+                <w:rFonts w:ascii="Times New Roman" w:hAnsi="Times New Roman" w:cs="Times New Roman"/>
+                <w:sz w:val="24"/>
+                <w:szCs w:val="24"/>
+                <w:lang w:val="en-US"/>
+              </w:rPr>
+              <w:t>TipZO</w:t>
+            </w:r>
+          </w:p>
+        </w:tc>
+        <w:tc>
+          <w:tcPr>
+            <w:tcW w:w="2126" w:type="dxa"/>
+          </w:tcPr>
+          <w:p>
+            <w:pPr>
+              <w:ind w:right="-897"/>
+              <w:rPr>
+                <w:rFonts w:ascii="Times New Roman" w:hAnsi="Times New Roman" w:cs="Times New Roman"/>
+                <w:sz w:val="24"/>
+                <w:szCs w:val="24"/>
+                <w:lang w:val="en-US"/>
+              </w:rPr>
+            </w:pPr>
+            <w:r>
+              <w:rPr>
+                <w:rFonts w:ascii="Times New Roman" w:hAnsi="Times New Roman" w:cs="Times New Roman"/>
                 <w:i/>
                 <w:iCs/>
                 <w:sz w:val="24"/>
                 <w:szCs w:val="24"/>
                 <w:lang w:val="en-US"/>
               </w:rPr>
-            </w:pPr>
-            <w:r>
-              <w:rPr>
-                <w:rFonts w:ascii="Times New Roman" w:hAnsi="Times New Roman" w:cs="Times New Roman"/>
-                <w:i/>
-                <w:iCs/>
-                <w:sz w:val="24"/>
-                <w:szCs w:val="24"/>
-                <w:lang w:val="en-US"/>
-              </w:rPr>
               <w:t>IdZastite</w:t>
+            </w:r>
+          </w:p>
+        </w:tc>
+        <w:tc>
+          <w:tcPr>
+            <w:tcW w:w="2126" w:type="dxa"/>
+          </w:tcPr>
+          <w:p>
+            <w:pPr>
+              <w:ind w:right="-897"/>
+              <w:rPr>
+                <w:rFonts w:ascii="Times New Roman" w:hAnsi="Times New Roman" w:cs="Times New Roman"/>
+                <w:sz w:val="24"/>
+                <w:szCs w:val="24"/>
+                <w:lang w:val="en-US"/>
+              </w:rPr>
+            </w:pPr>
+            <w:r>
+              <w:rPr>
+                <w:rFonts w:ascii="Times New Roman" w:hAnsi="Times New Roman" w:cs="Times New Roman"/>
+                <w:sz w:val="24"/>
+                <w:szCs w:val="24"/>
+                <w:lang w:val="en-US"/>
+              </w:rPr>
+              <w:t>NazivSpom</w:t>
+            </w:r>
+          </w:p>
+        </w:tc>
+        <w:tc>
+          <w:tcPr>
+            <w:tcW w:w="2126" w:type="dxa"/>
+          </w:tcPr>
+          <w:p>
+            <w:pPr>
+              <w:ind w:right="-897"/>
+              <w:rPr>
+                <w:rFonts w:ascii="Times New Roman" w:hAnsi="Times New Roman" w:cs="Times New Roman"/>
+                <w:sz w:val="24"/>
+                <w:szCs w:val="24"/>
+                <w:lang w:val="en-US"/>
+              </w:rPr>
+            </w:pPr>
+            <w:r>
+              <w:rPr>
+                <w:rFonts w:ascii="Times New Roman" w:hAnsi="Times New Roman" w:cs="Times New Roman"/>
+                <w:sz w:val="24"/>
+                <w:szCs w:val="24"/>
+                <w:lang w:val="en-US"/>
+              </w:rPr>
+              <w:t>AutorSkul</w:t>
             </w:r>
           </w:p>
         </w:tc>

</xml_diff>